<commit_message>
ajout du parametre recipe a la fonction filtrer
</commit_message>
<xml_diff>
--- a/documents/ficheInvestigationDeFonctionnalite.docx
+++ b/documents/ficheInvestigationDeFonctionnalite.docx
@@ -55,6 +55,9 @@
             <w:vAlign w:val="center"/>
           </w:tcPr>
           <w:p>
+            <w:pPr>
+              <w:jc w:val="center"/>
+            </w:pPr>
             <w:r>
               <w:rPr>
                 <w:rFonts w:ascii="Arial" w:eastAsia="Arial" w:hAnsi="Arial" w:cs="Arial"/>
@@ -95,15 +98,15 @@
           <w:p>
             <w:pPr>
               <w:ind w:right="56"/>
-              <w:jc w:val="right"/>
-            </w:pPr>
-            <w:r>
-              <w:rPr>
-                <w:rFonts w:ascii="Arial" w:eastAsia="Arial" w:hAnsi="Arial" w:cs="Arial"/>
-                <w:b/>
-                <w:sz w:val="20"/>
-              </w:rPr>
-              <w:t xml:space="preserve">Fonctionnalité #1 </w:t>
+              <w:jc w:val="center"/>
+            </w:pPr>
+            <w:r>
+              <w:rPr>
+                <w:rFonts w:ascii="Arial" w:eastAsia="Arial" w:hAnsi="Arial" w:cs="Arial"/>
+                <w:b/>
+                <w:sz w:val="20"/>
+              </w:rPr>
+              <w:t>Fonctionnalité #1</w:t>
             </w:r>
           </w:p>
         </w:tc>
@@ -127,6 +130,7 @@
           <w:p>
             <w:pPr>
               <w:ind w:right="9"/>
+              <w:jc w:val="center"/>
             </w:pPr>
             <w:r>
               <w:rPr>
@@ -150,15 +154,8 @@
     <w:p>
       <w:pPr>
         <w:spacing w:after="0"/>
+        <w:jc w:val="center"/>
       </w:pPr>
-      <w:r>
-        <w:rPr>
-          <w:rFonts w:ascii="Arial" w:eastAsia="Arial" w:hAnsi="Arial" w:cs="Arial"/>
-          <w:b/>
-          <w:sz w:val="36"/>
-        </w:rPr>
-        <w:t xml:space="preserve"> </w:t>
-      </w:r>
     </w:p>
     <w:tbl>
       <w:tblPr>
@@ -177,7 +174,7 @@
       </w:tblGrid>
       <w:tr>
         <w:trPr>
-          <w:trHeight w:val="1186"/>
+          <w:trHeight w:val="1478"/>
         </w:trPr>
         <w:tc>
           <w:tcPr>
@@ -192,6 +189,9 @@
             <w:vAlign w:val="center"/>
           </w:tcPr>
           <w:p>
+            <w:pPr>
+              <w:jc w:val="center"/>
+            </w:pPr>
             <w:r>
               <w:rPr>
                 <w:rFonts w:ascii="Arial" w:eastAsia="Arial" w:hAnsi="Arial" w:cs="Arial"/>
@@ -237,16 +237,20 @@
             </w:r>
             <w:proofErr w:type="gramEnd"/>
           </w:p>
-          <w:p/>
+          <w:p>
+            <w:pPr>
+              <w:jc w:val="center"/>
+            </w:pPr>
+          </w:p>
         </w:tc>
       </w:tr>
       <w:tr>
         <w:trPr>
-          <w:trHeight w:val="946"/>
+          <w:trHeight w:val="1349"/>
         </w:trPr>
         <w:tc>
           <w:tcPr>
-            <w:tcW w:w="5390" w:type="dxa"/>
+            <w:tcW w:w="5389" w:type="dxa"/>
             <w:tcBorders>
               <w:top w:val="single" w:sz="6" w:space="0" w:color="000000"/>
               <w:left w:val="single" w:sz="6" w:space="0" w:color="000000"/>
@@ -258,6 +262,18 @@
           <w:p>
             <w:pPr>
               <w:spacing w:after="30"/>
+              <w:jc w:val="center"/>
+              <w:rPr>
+                <w:rFonts w:ascii="Arial" w:eastAsia="Arial" w:hAnsi="Arial" w:cs="Arial"/>
+                <w:b/>
+                <w:sz w:val="20"/>
+              </w:rPr>
+            </w:pPr>
+          </w:p>
+          <w:p>
+            <w:pPr>
+              <w:spacing w:after="30"/>
+              <w:jc w:val="center"/>
             </w:pPr>
             <w:r>
               <w:rPr>
@@ -275,15 +291,47 @@
               </w:rPr>
               <w:t xml:space="preserve"> : </w:t>
             </w:r>
-          </w:p>
-          <w:p>
-            <w:r>
-              <w:rPr>
-                <w:rFonts w:ascii="Arial" w:eastAsia="Arial" w:hAnsi="Arial" w:cs="Arial"/>
-                <w:sz w:val="20"/>
-              </w:rPr>
-              <w:t xml:space="preserve"> </w:t>
-            </w:r>
+            <w:r>
+              <w:rPr>
+                <w:rFonts w:ascii="Arial" w:eastAsia="Arial" w:hAnsi="Arial" w:cs="Arial"/>
+                <w:b/>
+                <w:sz w:val="20"/>
+              </w:rPr>
+              <w:t xml:space="preserve">Rapidité </w:t>
+            </w:r>
+            <w:proofErr w:type="gramStart"/>
+            <w:r>
+              <w:rPr>
+                <w:rFonts w:ascii="Arial" w:eastAsia="Arial" w:hAnsi="Arial" w:cs="Arial"/>
+                <w:b/>
+                <w:sz w:val="20"/>
+              </w:rPr>
+              <w:t>d’ </w:t>
+            </w:r>
+            <w:proofErr w:type="spellStart"/>
+            <w:r>
+              <w:rPr>
+                <w:rFonts w:ascii="Arial" w:eastAsia="Arial" w:hAnsi="Arial" w:cs="Arial"/>
+                <w:b/>
+                <w:sz w:val="20"/>
+              </w:rPr>
+              <w:t>éxecution</w:t>
+            </w:r>
+            <w:proofErr w:type="spellEnd"/>
+            <w:proofErr w:type="gramEnd"/>
+            <w:r>
+              <w:rPr>
+                <w:rFonts w:ascii="Arial" w:eastAsia="Arial" w:hAnsi="Arial" w:cs="Arial"/>
+                <w:b/>
+                <w:sz w:val="20"/>
+              </w:rPr>
+              <w:t xml:space="preserve"> du script</w:t>
+            </w:r>
+          </w:p>
+          <w:p>
+            <w:pPr>
+              <w:jc w:val="center"/>
+            </w:pPr>
           </w:p>
         </w:tc>
         <w:tc>
@@ -300,31 +348,62 @@
           <w:p>
             <w:pPr>
               <w:spacing w:after="17"/>
-            </w:pPr>
-            <w:r>
-              <w:rPr>
-                <w:rFonts w:ascii="Arial" w:eastAsia="Arial" w:hAnsi="Arial" w:cs="Arial"/>
-                <w:b/>
-                <w:sz w:val="20"/>
-              </w:rPr>
-              <w:t xml:space="preserve">Inconvénients </w:t>
-            </w:r>
-          </w:p>
-          <w:p>
-            <w:r>
-              <w:rPr>
-                <w:rFonts w:ascii="Arial" w:eastAsia="Arial" w:hAnsi="Arial" w:cs="Arial"/>
-                <w:sz w:val="20"/>
-              </w:rPr>
-              <w:t xml:space="preserve">    </w:t>
-            </w:r>
-          </w:p>
-          <w:p/>
+              <w:jc w:val="center"/>
+              <w:rPr>
+                <w:rFonts w:ascii="Arial" w:eastAsia="Arial" w:hAnsi="Arial" w:cs="Arial"/>
+                <w:b/>
+                <w:sz w:val="20"/>
+              </w:rPr>
+            </w:pPr>
+          </w:p>
+          <w:p>
+            <w:pPr>
+              <w:spacing w:after="17"/>
+              <w:jc w:val="center"/>
+              <w:rPr>
+                <w:rFonts w:ascii="Arial" w:eastAsia="Arial" w:hAnsi="Arial" w:cs="Arial"/>
+                <w:b/>
+                <w:sz w:val="20"/>
+              </w:rPr>
+            </w:pPr>
+          </w:p>
+          <w:p>
+            <w:pPr>
+              <w:spacing w:after="17"/>
+              <w:jc w:val="center"/>
+            </w:pPr>
+            <w:r>
+              <w:rPr>
+                <w:rFonts w:ascii="Arial" w:eastAsia="Arial" w:hAnsi="Arial" w:cs="Arial"/>
+                <w:b/>
+                <w:sz w:val="20"/>
+              </w:rPr>
+              <w:t>Inconvénients</w:t>
+            </w:r>
+            <w:r>
+              <w:rPr>
+                <w:rFonts w:ascii="Arial" w:eastAsia="Arial" w:hAnsi="Arial" w:cs="Arial"/>
+                <w:b/>
+                <w:sz w:val="20"/>
+              </w:rPr>
+              <w:t> : Codebase plus longue</w:t>
+            </w:r>
+          </w:p>
+          <w:p>
+            <w:pPr>
+              <w:jc w:val="center"/>
+            </w:pPr>
+          </w:p>
+          <w:p>
+            <w:pPr>
+              <w:jc w:val="center"/>
+            </w:pPr>
+          </w:p>
         </w:tc>
       </w:tr>
       <w:tr>
         <w:trPr>
-          <w:trHeight w:val="827"/>
+          <w:trHeight w:val="1336"/>
         </w:trPr>
         <w:tc>
           <w:tcPr>
@@ -339,14 +418,9 @@
             <w:vAlign w:val="center"/>
           </w:tcPr>
           <w:p>
-            <w:r>
-              <w:rPr>
-                <w:rFonts w:ascii="Arial" w:eastAsia="Arial" w:hAnsi="Arial" w:cs="Arial"/>
-                <w:b/>
-                <w:sz w:val="20"/>
-              </w:rPr>
-              <w:t xml:space="preserve"> </w:t>
-            </w:r>
+            <w:pPr>
+              <w:jc w:val="center"/>
+            </w:pPr>
           </w:p>
         </w:tc>
       </w:tr>
@@ -354,15 +428,8 @@
     <w:p>
       <w:pPr>
         <w:spacing w:after="0"/>
+        <w:jc w:val="center"/>
       </w:pPr>
-      <w:r>
-        <w:rPr>
-          <w:rFonts w:ascii="Arial" w:eastAsia="Arial" w:hAnsi="Arial" w:cs="Arial"/>
-          <w:b/>
-          <w:sz w:val="36"/>
-        </w:rPr>
-        <w:t xml:space="preserve"> </w:t>
-      </w:r>
     </w:p>
     <w:tbl>
       <w:tblPr>
@@ -398,6 +465,7 @@
           </w:tcPr>
           <w:p>
             <w:pPr>
+              <w:jc w:val="center"/>
               <w:rPr>
                 <w:rFonts w:ascii="Arial" w:eastAsia="Arial" w:hAnsi="Arial" w:cs="Arial"/>
                 <w:b/>
@@ -521,17 +589,22 @@
             </w:r>
             <w:proofErr w:type="gramEnd"/>
           </w:p>
-          <w:p/>
+          <w:p>
+            <w:pPr>
+              <w:jc w:val="center"/>
+            </w:pPr>
+          </w:p>
           <w:p>
             <w:pPr>
               <w:ind w:right="45"/>
+              <w:jc w:val="center"/>
             </w:pPr>
           </w:p>
         </w:tc>
       </w:tr>
       <w:tr>
         <w:trPr>
-          <w:trHeight w:val="2147"/>
+          <w:trHeight w:val="743"/>
         </w:trPr>
         <w:tc>
           <w:tcPr>
@@ -547,26 +620,40 @@
           <w:p>
             <w:pPr>
               <w:spacing w:after="30"/>
-            </w:pPr>
-            <w:r>
-              <w:rPr>
-                <w:rFonts w:ascii="Arial" w:eastAsia="Arial" w:hAnsi="Arial" w:cs="Arial"/>
-                <w:b/>
-                <w:sz w:val="20"/>
-              </w:rPr>
-              <w:t xml:space="preserve">Avantages  </w:t>
-            </w:r>
-          </w:p>
-          <w:p>
-            <w:pPr>
-              <w:ind w:right="222"/>
-            </w:pPr>
-            <w:r>
-              <w:rPr>
-                <w:rFonts w:ascii="Arial" w:eastAsia="Arial" w:hAnsi="Arial" w:cs="Arial"/>
-                <w:sz w:val="20"/>
-              </w:rPr>
-              <w:t xml:space="preserve"> </w:t>
+              <w:jc w:val="center"/>
+              <w:rPr>
+                <w:b/>
+                <w:bCs/>
+              </w:rPr>
+            </w:pPr>
+            <w:proofErr w:type="spellStart"/>
+            <w:r>
+              <w:rPr>
+                <w:rFonts w:ascii="Arial" w:eastAsia="Arial" w:hAnsi="Arial" w:cs="Arial"/>
+                <w:b/>
+                <w:bCs/>
+                <w:sz w:val="20"/>
+              </w:rPr>
+              <w:t>Avantanges</w:t>
+            </w:r>
+            <w:proofErr w:type="spellEnd"/>
+            <w:r>
+              <w:rPr>
+                <w:rFonts w:ascii="Arial" w:eastAsia="Arial" w:hAnsi="Arial" w:cs="Arial"/>
+                <w:b/>
+                <w:bCs/>
+                <w:sz w:val="20"/>
+              </w:rPr>
+              <w:t> :</w:t>
+            </w:r>
+            <w:r>
+              <w:rPr>
+                <w:rFonts w:ascii="Arial" w:eastAsia="Arial" w:hAnsi="Arial" w:cs="Arial"/>
+                <w:b/>
+                <w:bCs/>
+                <w:sz w:val="20"/>
+              </w:rPr>
+              <w:t xml:space="preserve"> Codebase plus courte</w:t>
             </w:r>
           </w:p>
         </w:tc>
@@ -583,25 +670,58 @@
           <w:p>
             <w:pPr>
               <w:spacing w:after="17"/>
-            </w:pPr>
-            <w:r>
-              <w:rPr>
-                <w:rFonts w:ascii="Arial" w:eastAsia="Arial" w:hAnsi="Arial" w:cs="Arial"/>
-                <w:b/>
-                <w:sz w:val="20"/>
-              </w:rPr>
-              <w:t xml:space="preserve">Inconvénients </w:t>
-            </w:r>
-          </w:p>
-          <w:p>
-            <w:r>
-              <w:rPr>
-                <w:rFonts w:ascii="Arial" w:eastAsia="Arial" w:hAnsi="Arial" w:cs="Arial"/>
-                <w:b/>
-                <w:sz w:val="20"/>
-              </w:rPr>
-              <w:t xml:space="preserve"> </w:t>
-            </w:r>
+              <w:jc w:val="center"/>
+              <w:rPr>
+                <w:rFonts w:ascii="Arial" w:eastAsia="Arial" w:hAnsi="Arial" w:cs="Arial"/>
+                <w:b/>
+                <w:sz w:val="20"/>
+              </w:rPr>
+            </w:pPr>
+          </w:p>
+          <w:p>
+            <w:pPr>
+              <w:spacing w:after="17" w:line="360" w:lineRule="auto"/>
+              <w:jc w:val="center"/>
+            </w:pPr>
+            <w:r>
+              <w:rPr>
+                <w:rFonts w:ascii="Arial" w:eastAsia="Arial" w:hAnsi="Arial" w:cs="Arial"/>
+                <w:b/>
+                <w:sz w:val="20"/>
+              </w:rPr>
+              <w:t>Inconvénients</w:t>
+            </w:r>
+            <w:r>
+              <w:rPr>
+                <w:rFonts w:ascii="Arial" w:eastAsia="Arial" w:hAnsi="Arial" w:cs="Arial"/>
+                <w:b/>
+                <w:sz w:val="20"/>
+              </w:rPr>
+              <w:t> : Moins bonne rapidité d’</w:t>
+            </w:r>
+            <w:proofErr w:type="spellStart"/>
+            <w:r>
+              <w:rPr>
+                <w:rFonts w:ascii="Arial" w:eastAsia="Arial" w:hAnsi="Arial" w:cs="Arial"/>
+                <w:b/>
+                <w:sz w:val="20"/>
+              </w:rPr>
+              <w:t>execution</w:t>
+            </w:r>
+            <w:proofErr w:type="spellEnd"/>
+            <w:r>
+              <w:rPr>
+                <w:rFonts w:ascii="Arial" w:eastAsia="Arial" w:hAnsi="Arial" w:cs="Arial"/>
+                <w:b/>
+                <w:sz w:val="20"/>
+              </w:rPr>
+              <w:t xml:space="preserve"> du script</w:t>
+            </w:r>
+          </w:p>
+          <w:p>
+            <w:pPr>
+              <w:jc w:val="center"/>
+            </w:pPr>
           </w:p>
         </w:tc>
       </w:tr>
@@ -622,14 +742,9 @@
             <w:vAlign w:val="center"/>
           </w:tcPr>
           <w:p>
-            <w:r>
-              <w:rPr>
-                <w:rFonts w:ascii="Arial" w:eastAsia="Arial" w:hAnsi="Arial" w:cs="Arial"/>
-                <w:b/>
-                <w:sz w:val="20"/>
-              </w:rPr>
-              <w:t xml:space="preserve"> </w:t>
-            </w:r>
+            <w:pPr>
+              <w:jc w:val="center"/>
+            </w:pPr>
           </w:p>
         </w:tc>
       </w:tr>
@@ -637,14 +752,99 @@
     <w:p>
       <w:pPr>
         <w:spacing w:after="63"/>
+        <w:jc w:val="center"/>
+      </w:pPr>
+    </w:p>
+    <w:p>
+      <w:pPr>
+        <w:pBdr>
+          <w:top w:val="single" w:sz="6" w:space="0" w:color="000000"/>
+          <w:left w:val="single" w:sz="6" w:space="0" w:color="000000"/>
+          <w:bottom w:val="single" w:sz="6" w:space="0" w:color="000000"/>
+          <w:right w:val="single" w:sz="6" w:space="0" w:color="000000"/>
+        </w:pBdr>
+        <w:spacing w:after="0" w:line="480" w:lineRule="auto"/>
+        <w:ind w:left="105"/>
+        <w:jc w:val="center"/>
+        <w:rPr>
+          <w:rFonts w:ascii="Arial" w:eastAsia="Arial" w:hAnsi="Arial" w:cs="Arial"/>
+          <w:b/>
+          <w:sz w:val="20"/>
+        </w:rPr>
+      </w:pPr>
+    </w:p>
+    <w:p>
+      <w:pPr>
+        <w:pBdr>
+          <w:top w:val="single" w:sz="6" w:space="0" w:color="000000"/>
+          <w:left w:val="single" w:sz="6" w:space="0" w:color="000000"/>
+          <w:bottom w:val="single" w:sz="6" w:space="0" w:color="000000"/>
+          <w:right w:val="single" w:sz="6" w:space="0" w:color="000000"/>
+        </w:pBdr>
+        <w:spacing w:after="0" w:line="480" w:lineRule="auto"/>
+        <w:ind w:left="105"/>
+        <w:jc w:val="center"/>
       </w:pPr>
       <w:r>
         <w:rPr>
           <w:rFonts w:ascii="Arial" w:eastAsia="Arial" w:hAnsi="Arial" w:cs="Arial"/>
           <w:b/>
-          <w:sz w:val="36"/>
+          <w:sz w:val="20"/>
+          <w:u w:val="single"/>
         </w:rPr>
-        <w:t xml:space="preserve"> </w:t>
+        <w:t>Solution retenue</w:t>
+      </w:r>
+      <w:r>
+        <w:rPr>
+          <w:rFonts w:ascii="Arial" w:eastAsia="Arial" w:hAnsi="Arial" w:cs="Arial"/>
+          <w:b/>
+          <w:sz w:val="20"/>
+        </w:rPr>
+        <w:t xml:space="preserve"> :  </w:t>
+      </w:r>
+      <w:r>
+        <w:rPr>
+          <w:rFonts w:ascii="Arial" w:eastAsia="Arial" w:hAnsi="Arial" w:cs="Arial"/>
+          <w:b/>
+          <w:sz w:val="20"/>
+        </w:rPr>
+        <w:t xml:space="preserve">Nous retiendrons l’option 1 : utilisation des boucles natives, car la rapidité d’exécution est un critère primordial pour le développement du site, de plus lors de l’ajout de recettes </w:t>
+      </w:r>
+      <w:proofErr w:type="gramStart"/>
+      <w:r>
+        <w:rPr>
+          <w:rFonts w:ascii="Arial" w:eastAsia="Arial" w:hAnsi="Arial" w:cs="Arial"/>
+          <w:b/>
+          <w:sz w:val="20"/>
+        </w:rPr>
+        <w:t>a</w:t>
+      </w:r>
+      <w:proofErr w:type="gramEnd"/>
+      <w:r>
+        <w:rPr>
+          <w:rFonts w:ascii="Arial" w:eastAsia="Arial" w:hAnsi="Arial" w:cs="Arial"/>
+          <w:b/>
+          <w:sz w:val="20"/>
+        </w:rPr>
+        <w:t xml:space="preserve"> la </w:t>
+      </w:r>
+      <w:proofErr w:type="spellStart"/>
+      <w:r>
+        <w:rPr>
+          <w:rFonts w:ascii="Arial" w:eastAsia="Arial" w:hAnsi="Arial" w:cs="Arial"/>
+          <w:b/>
+          <w:sz w:val="20"/>
+        </w:rPr>
+        <w:t>database</w:t>
+      </w:r>
+      <w:proofErr w:type="spellEnd"/>
+      <w:r>
+        <w:rPr>
+          <w:rFonts w:ascii="Arial" w:eastAsia="Arial" w:hAnsi="Arial" w:cs="Arial"/>
+          <w:b/>
+          <w:sz w:val="20"/>
+        </w:rPr>
+        <w:t xml:space="preserve"> la rapidité d’exécution sera un point essentiel</w:t>
       </w:r>
     </w:p>
     <w:p>
@@ -655,40 +855,40 @@
           <w:bottom w:val="single" w:sz="6" w:space="0" w:color="000000"/>
           <w:right w:val="single" w:sz="6" w:space="0" w:color="000000"/>
         </w:pBdr>
-        <w:spacing w:after="0"/>
+        <w:spacing w:after="285" w:line="480" w:lineRule="auto"/>
         <w:ind w:left="105"/>
-      </w:pPr>
-      <w:r>
-        <w:rPr>
-          <w:rFonts w:ascii="Arial" w:eastAsia="Arial" w:hAnsi="Arial" w:cs="Arial"/>
-          <w:b/>
-          <w:sz w:val="20"/>
-        </w:rPr>
-        <w:t xml:space="preserve">Solution retenue :  </w:t>
-      </w:r>
-    </w:p>
-    <w:p>
-      <w:pPr>
-        <w:pBdr>
-          <w:top w:val="single" w:sz="6" w:space="0" w:color="000000"/>
-          <w:left w:val="single" w:sz="6" w:space="0" w:color="000000"/>
-          <w:bottom w:val="single" w:sz="6" w:space="0" w:color="000000"/>
-          <w:right w:val="single" w:sz="6" w:space="0" w:color="000000"/>
-        </w:pBdr>
-        <w:spacing w:after="285" w:line="251" w:lineRule="auto"/>
-        <w:ind w:left="105"/>
+        <w:jc w:val="center"/>
       </w:pPr>
       <w:r>
         <w:rPr>
           <w:rFonts w:ascii="Arial" w:eastAsia="Arial" w:hAnsi="Arial" w:cs="Arial"/>
           <w:sz w:val="20"/>
         </w:rPr>
-        <w:t xml:space="preserve">.  </w:t>
+        <w:t>.</w:t>
       </w:r>
     </w:p>
     <w:p>
       <w:pPr>
         <w:spacing w:after="80"/>
+        <w:jc w:val="center"/>
+      </w:pPr>
+    </w:p>
+    <w:p>
+      <w:pPr>
+        <w:spacing w:after="0"/>
+        <w:jc w:val="center"/>
+      </w:pPr>
+    </w:p>
+    <w:p>
+      <w:pPr>
+        <w:spacing w:after="48"/>
+        <w:jc w:val="center"/>
+      </w:pPr>
+    </w:p>
+    <w:p>
+      <w:pPr>
+        <w:spacing w:after="0"/>
+        <w:jc w:val="center"/>
       </w:pPr>
       <w:r>
         <w:rPr>
@@ -696,55 +896,8 @@
           <w:b/>
           <w:sz w:val="36"/>
         </w:rPr>
-        <w:t xml:space="preserve"> </w:t>
-      </w:r>
-    </w:p>
-    <w:p>
-      <w:pPr>
-        <w:spacing w:after="0"/>
-      </w:pPr>
-      <w:r>
-        <w:rPr>
-          <w:rFonts w:ascii="Arial" w:eastAsia="Arial" w:hAnsi="Arial" w:cs="Arial"/>
-          <w:b/>
-          <w:sz w:val="36"/>
-        </w:rPr>
-        <w:t xml:space="preserve"> </w:t>
-      </w:r>
-      <w:r>
-        <w:rPr>
-          <w:rFonts w:ascii="Arial" w:eastAsia="Arial" w:hAnsi="Arial" w:cs="Arial"/>
-          <w:b/>
-          <w:sz w:val="36"/>
-        </w:rPr>
-        <w:tab/>
-        <w:t xml:space="preserve"> </w:t>
-      </w:r>
-    </w:p>
-    <w:p>
-      <w:pPr>
-        <w:spacing w:after="48"/>
-      </w:pPr>
-      <w:r>
-        <w:rPr>
-          <w:rFonts w:ascii="Arial" w:eastAsia="Arial" w:hAnsi="Arial" w:cs="Arial"/>
-          <w:b/>
-          <w:sz w:val="36"/>
-        </w:rPr>
-        <w:t xml:space="preserve"> </w:t>
-      </w:r>
-    </w:p>
-    <w:p>
-      <w:pPr>
-        <w:spacing w:after="0"/>
-      </w:pPr>
-      <w:r>
-        <w:rPr>
-          <w:rFonts w:ascii="Arial" w:eastAsia="Arial" w:hAnsi="Arial" w:cs="Arial"/>
-          <w:b/>
-          <w:sz w:val="36"/>
-        </w:rPr>
-        <w:t xml:space="preserve">Annexes </w:t>
+        <w:lastRenderedPageBreak/>
+        <w:t>Annexe</w:t>
       </w:r>
     </w:p>
     <w:p>
@@ -755,24 +908,42 @@
       </w:pPr>
       <w:r>
         <w:rPr>
+          <w:rFonts w:ascii="Arial" w:eastAsia="Arial" w:hAnsi="Arial" w:cs="Arial"/>
+          <w:b/>
           <w:noProof/>
+          <w:sz w:val="36"/>
         </w:rPr>
-        <w:lastRenderedPageBreak/>
         <w:drawing>
-          <wp:inline distT="0" distB="0" distL="0" distR="0" wp14:anchorId="0BBCC88B" wp14:editId="6466264E">
-            <wp:extent cx="5443342" cy="8350907"/>
+          <wp:anchor distT="0" distB="0" distL="114300" distR="114300" simplePos="0" relativeHeight="251658240" behindDoc="0" locked="0" layoutInCell="1" allowOverlap="1" wp14:anchorId="6A598092" wp14:editId="4D126DEA">
+            <wp:simplePos x="0" y="0"/>
+            <wp:positionH relativeFrom="column">
+              <wp:posOffset>1905</wp:posOffset>
+            </wp:positionH>
+            <wp:positionV relativeFrom="paragraph">
+              <wp:posOffset>184151</wp:posOffset>
+            </wp:positionV>
+            <wp:extent cx="6769100" cy="7810500"/>
             <wp:effectExtent l="0" t="0" r="0" b="0"/>
-            <wp:docPr id="207" name="Picture 207"/>
-            <wp:cNvGraphicFramePr/>
+            <wp:wrapNone/>
+            <wp:docPr id="3" name="Image 3"/>
+            <wp:cNvGraphicFramePr>
+              <a:graphicFrameLocks xmlns:a="http://schemas.openxmlformats.org/drawingml/2006/main" noChangeAspect="1"/>
+            </wp:cNvGraphicFramePr>
             <a:graphic xmlns:a="http://schemas.openxmlformats.org/drawingml/2006/main">
               <a:graphicData uri="http://schemas.openxmlformats.org/drawingml/2006/picture">
                 <pic:pic xmlns:pic="http://schemas.openxmlformats.org/drawingml/2006/picture">
                   <pic:nvPicPr>
-                    <pic:cNvPr id="207" name="Picture 207"/>
+                    <pic:cNvPr id="3" name="Image 3"/>
                     <pic:cNvPicPr/>
                   </pic:nvPicPr>
                   <pic:blipFill>
-                    <a:blip r:embed="rId6"/>
+                    <a:blip r:embed="rId6">
+                      <a:extLst>
+                        <a:ext uri="{28A0092B-C50C-407E-A947-70E740481C1C}">
+                          <a14:useLocalDpi xmlns:a14="http://schemas.microsoft.com/office/drawing/2010/main" val="0"/>
+                        </a:ext>
+                      </a:extLst>
+                    </a:blip>
                     <a:stretch>
                       <a:fillRect/>
                     </a:stretch>
@@ -780,7 +951,7 @@
                   <pic:spPr>
                     <a:xfrm>
                       <a:off x="0" y="0"/>
-                      <a:ext cx="5443342" cy="8350907"/>
+                      <a:ext cx="6769100" cy="7810500"/>
                     </a:xfrm>
                     <a:prstGeom prst="rect">
                       <a:avLst/>
@@ -789,148 +960,20 @@
                 </pic:pic>
               </a:graphicData>
             </a:graphic>
-          </wp:inline>
+            <wp14:sizeRelV relativeFrom="margin">
+              <wp14:pctHeight>0</wp14:pctHeight>
+            </wp14:sizeRelV>
+          </wp:anchor>
         </w:drawing>
-      </w:r>
-      <w:r>
-        <w:rPr>
-          <w:rFonts w:ascii="Arial" w:eastAsia="Arial" w:hAnsi="Arial" w:cs="Arial"/>
-          <w:b/>
-          <w:sz w:val="36"/>
-        </w:rPr>
-        <w:t xml:space="preserve"> </w:t>
-      </w:r>
-    </w:p>
-    <w:p>
-      <w:pPr>
-        <w:tabs>
-          <w:tab w:val="center" w:pos="5385"/>
-          <w:tab w:val="center" w:pos="9493"/>
-        </w:tabs>
-        <w:spacing w:after="0"/>
-      </w:pPr>
-      <w:r>
-        <w:tab/>
-      </w:r>
-      <w:r>
-        <w:rPr>
-          <w:rFonts w:ascii="Arial" w:eastAsia="Arial" w:hAnsi="Arial" w:cs="Arial"/>
-          <w:b/>
-          <w:sz w:val="20"/>
-        </w:rPr>
-        <w:t xml:space="preserve">Figure 1 - Diagramme d’activité </w:t>
-      </w:r>
-      <w:proofErr w:type="spellStart"/>
-      <w:r>
-        <w:rPr>
-          <w:rFonts w:ascii="Arial" w:eastAsia="Arial" w:hAnsi="Arial" w:cs="Arial"/>
-          <w:b/>
-          <w:sz w:val="20"/>
-        </w:rPr>
-        <w:t>Classic</w:t>
-      </w:r>
-      <w:proofErr w:type="spellEnd"/>
-      <w:r>
-        <w:rPr>
-          <w:rFonts w:ascii="Arial" w:eastAsia="Arial" w:hAnsi="Arial" w:cs="Arial"/>
-          <w:b/>
-          <w:sz w:val="20"/>
-        </w:rPr>
-        <w:t xml:space="preserve"> login Workflow </w:t>
-      </w:r>
-      <w:r>
-        <w:rPr>
-          <w:rFonts w:ascii="Arial" w:eastAsia="Arial" w:hAnsi="Arial" w:cs="Arial"/>
-          <w:b/>
-          <w:sz w:val="20"/>
-        </w:rPr>
-        <w:tab/>
-        <w:t xml:space="preserve"> </w:t>
-      </w:r>
-    </w:p>
-    <w:p>
-      <w:pPr>
-        <w:spacing w:after="92"/>
-        <w:ind w:right="501"/>
-        <w:jc w:val="right"/>
-      </w:pPr>
-      <w:r>
-        <w:rPr>
-          <w:noProof/>
-        </w:rPr>
-        <w:lastRenderedPageBreak/>
-        <w:drawing>
-          <wp:inline distT="0" distB="0" distL="0" distR="0" wp14:anchorId="3DD865D0" wp14:editId="781EF135">
-            <wp:extent cx="5948591" cy="7921922"/>
-            <wp:effectExtent l="0" t="0" r="0" b="0"/>
-            <wp:docPr id="226" name="Picture 226"/>
-            <wp:cNvGraphicFramePr/>
-            <a:graphic xmlns:a="http://schemas.openxmlformats.org/drawingml/2006/main">
-              <a:graphicData uri="http://schemas.openxmlformats.org/drawingml/2006/picture">
-                <pic:pic xmlns:pic="http://schemas.openxmlformats.org/drawingml/2006/picture">
-                  <pic:nvPicPr>
-                    <pic:cNvPr id="226" name="Picture 226"/>
-                    <pic:cNvPicPr/>
-                  </pic:nvPicPr>
-                  <pic:blipFill>
-                    <a:blip r:embed="rId7"/>
-                    <a:stretch>
-                      <a:fillRect/>
-                    </a:stretch>
-                  </pic:blipFill>
-                  <pic:spPr>
-                    <a:xfrm>
-                      <a:off x="0" y="0"/>
-                      <a:ext cx="5948591" cy="7921922"/>
-                    </a:xfrm>
-                    <a:prstGeom prst="rect">
-                      <a:avLst/>
-                    </a:prstGeom>
-                  </pic:spPr>
-                </pic:pic>
-              </a:graphicData>
-            </a:graphic>
-          </wp:inline>
-        </w:drawing>
-      </w:r>
-      <w:r>
-        <w:rPr>
-          <w:rFonts w:ascii="Arial" w:eastAsia="Arial" w:hAnsi="Arial" w:cs="Arial"/>
-          <w:b/>
-          <w:sz w:val="20"/>
-        </w:rPr>
-        <w:t xml:space="preserve"> </w:t>
-      </w:r>
-    </w:p>
-    <w:p>
-      <w:pPr>
-        <w:spacing w:after="0"/>
-        <w:ind w:left="2132"/>
-      </w:pPr>
-      <w:r>
-        <w:rPr>
-          <w:rFonts w:ascii="Arial" w:eastAsia="Arial" w:hAnsi="Arial" w:cs="Arial"/>
-          <w:b/>
-          <w:sz w:val="20"/>
-        </w:rPr>
-        <w:t>Figure 2 : Approche “Email First’ et usage de Google Identity Toolkit</w:t>
-      </w:r>
-      <w:r>
-        <w:rPr>
-          <w:rFonts w:ascii="Arial" w:eastAsia="Arial" w:hAnsi="Arial" w:cs="Arial"/>
-          <w:b/>
-          <w:sz w:val="36"/>
-        </w:rPr>
-        <w:t xml:space="preserve"> </w:t>
       </w:r>
     </w:p>
     <w:sectPr>
-      <w:headerReference w:type="even" r:id="rId8"/>
-      <w:headerReference w:type="default" r:id="rId9"/>
-      <w:footerReference w:type="even" r:id="rId10"/>
-      <w:footerReference w:type="default" r:id="rId11"/>
-      <w:headerReference w:type="first" r:id="rId12"/>
-      <w:footerReference w:type="first" r:id="rId13"/>
+      <w:headerReference w:type="even" r:id="rId7"/>
+      <w:headerReference w:type="default" r:id="rId8"/>
+      <w:footerReference w:type="even" r:id="rId9"/>
+      <w:footerReference w:type="default" r:id="rId10"/>
+      <w:headerReference w:type="first" r:id="rId11"/>
+      <w:footerReference w:type="first" r:id="rId12"/>
       <w:pgSz w:w="11920" w:h="16860"/>
       <w:pgMar w:top="1171" w:right="693" w:bottom="1280" w:left="567" w:header="210" w:footer="765" w:gutter="0"/>
       <w:cols w:space="720"/>

</xml_diff>